<commit_message>
Reran all code, wrote draft of manuscript
</commit_message>
<xml_diff>
--- a/theory/Conditional MVN.docx
+++ b/theory/Conditional MVN.docx
@@ -1482,15 +1482,6 @@
           <w:szCs w:val="24"/>
         </w:rPr>
       </w:pPr>
-      <w:r>
-        <w:rPr>
-          <w:rFonts w:ascii="Times New Roman" w:hAnsi="Times New Roman" w:cs="Times New Roman"/>
-          <w:sz w:val="24"/>
-          <w:szCs w:val="24"/>
-          <w:highlight w:val="yellow"/>
-        </w:rPr>
-        <w:t xml:space="preserve">Then </w:t>
-      </w:r>
       <m:oMath>
         <m:sSub>
           <m:sSubPr>
@@ -2045,6 +2036,598 @@
           </m:e>
         </m:d>
       </m:oMath>
+      <w:r>
+        <w:rPr>
+          <w:rFonts w:ascii="Times New Roman" w:hAnsi="Times New Roman" w:cs="Times New Roman"/>
+          <w:sz w:val="24"/>
+          <w:szCs w:val="24"/>
+        </w:rPr>
+        <w:t xml:space="preserve"> </w:t>
+      </w:r>
+    </w:p>
+    <w:p>
+      <w:pPr>
+        <w:spacing w:after="160"/>
+        <w:contextualSpacing/>
+        <w:rPr>
+          <w:rFonts w:ascii="Times New Roman" w:hAnsi="Times New Roman" w:cs="Times New Roman"/>
+          <w:sz w:val="24"/>
+          <w:szCs w:val="24"/>
+        </w:rPr>
+      </w:pPr>
+      <m:oMath>
+        <m:sSub>
+          <m:sSubPr>
+            <m:ctrlPr>
+              <w:rPr>
+                <w:rFonts w:ascii="Cambria Math" w:hAnsi="Cambria Math" w:cs="Times New Roman"/>
+                <w:i/>
+                <w:sz w:val="24"/>
+                <w:szCs w:val="24"/>
+                <w:highlight w:val="yellow"/>
+              </w:rPr>
+            </m:ctrlPr>
+          </m:sSubPr>
+          <m:e>
+            <m:r>
+              <w:rPr>
+                <w:rFonts w:ascii="Cambria Math" w:hAnsi="Cambria Math" w:cs="Times New Roman"/>
+                <w:sz w:val="24"/>
+                <w:szCs w:val="24"/>
+                <w:highlight w:val="yellow"/>
+              </w:rPr>
+              <m:t>Y</m:t>
+            </m:r>
+          </m:e>
+          <m:sub>
+            <m:r>
+              <w:rPr>
+                <w:rFonts w:ascii="Cambria Math" w:hAnsi="Cambria Math" w:cs="Times New Roman"/>
+                <w:sz w:val="24"/>
+                <w:szCs w:val="24"/>
+                <w:highlight w:val="yellow"/>
+              </w:rPr>
+              <m:t>1</m:t>
+            </m:r>
+          </m:sub>
+        </m:sSub>
+        <m:r>
+          <w:rPr>
+            <w:rFonts w:ascii="Cambria Math" w:hAnsi="Cambria Math" w:cs="Times New Roman"/>
+            <w:sz w:val="24"/>
+            <w:szCs w:val="24"/>
+            <w:highlight w:val="yellow"/>
+          </w:rPr>
+          <m:t>|</m:t>
+        </m:r>
+        <m:d>
+          <m:dPr>
+            <m:begChr m:val="{"/>
+            <m:endChr m:val="}"/>
+            <m:ctrlPr>
+              <w:rPr>
+                <w:rFonts w:ascii="Cambria Math" w:hAnsi="Cambria Math" w:cs="Times New Roman"/>
+                <w:i/>
+                <w:sz w:val="24"/>
+                <w:szCs w:val="24"/>
+                <w:highlight w:val="yellow"/>
+              </w:rPr>
+            </m:ctrlPr>
+          </m:dPr>
+          <m:e>
+            <m:sSub>
+              <m:sSubPr>
+                <m:ctrlPr>
+                  <w:rPr>
+                    <w:rFonts w:ascii="Cambria Math" w:hAnsi="Cambria Math" w:cs="Times New Roman"/>
+                    <w:i/>
+                    <w:sz w:val="24"/>
+                    <w:szCs w:val="24"/>
+                    <w:highlight w:val="yellow"/>
+                  </w:rPr>
+                </m:ctrlPr>
+              </m:sSubPr>
+              <m:e>
+                <m:r>
+                  <w:rPr>
+                    <w:rFonts w:ascii="Cambria Math" w:hAnsi="Cambria Math" w:cs="Times New Roman"/>
+                    <w:sz w:val="24"/>
+                    <w:szCs w:val="24"/>
+                    <w:highlight w:val="yellow"/>
+                  </w:rPr>
+                  <m:t>Y</m:t>
+                </m:r>
+              </m:e>
+              <m:sub>
+                <m:r>
+                  <w:rPr>
+                    <w:rFonts w:ascii="Cambria Math" w:hAnsi="Cambria Math" w:cs="Times New Roman"/>
+                    <w:sz w:val="24"/>
+                    <w:szCs w:val="24"/>
+                    <w:highlight w:val="yellow"/>
+                  </w:rPr>
+                  <m:t>2</m:t>
+                </m:r>
+              </m:sub>
+            </m:sSub>
+            <m:r>
+              <w:rPr>
+                <w:rFonts w:ascii="Cambria Math" w:hAnsi="Cambria Math" w:cs="Times New Roman"/>
+                <w:sz w:val="24"/>
+                <w:szCs w:val="24"/>
+                <w:highlight w:val="yellow"/>
+              </w:rPr>
+              <m:t>=</m:t>
+            </m:r>
+            <m:sSub>
+              <m:sSubPr>
+                <m:ctrlPr>
+                  <w:rPr>
+                    <w:rFonts w:ascii="Cambria Math" w:hAnsi="Cambria Math" w:cs="Times New Roman"/>
+                    <w:i/>
+                    <w:sz w:val="24"/>
+                    <w:szCs w:val="24"/>
+                    <w:highlight w:val="yellow"/>
+                  </w:rPr>
+                </m:ctrlPr>
+              </m:sSubPr>
+              <m:e>
+                <m:r>
+                  <w:rPr>
+                    <w:rFonts w:ascii="Cambria Math" w:hAnsi="Cambria Math" w:cs="Times New Roman"/>
+                    <w:sz w:val="24"/>
+                    <w:szCs w:val="24"/>
+                    <w:highlight w:val="yellow"/>
+                  </w:rPr>
+                  <m:t>y</m:t>
+                </m:r>
+              </m:e>
+              <m:sub>
+                <m:r>
+                  <w:rPr>
+                    <w:rFonts w:ascii="Cambria Math" w:hAnsi="Cambria Math" w:cs="Times New Roman"/>
+                    <w:sz w:val="24"/>
+                    <w:szCs w:val="24"/>
+                    <w:highlight w:val="yellow"/>
+                  </w:rPr>
+                  <m:t>2</m:t>
+                </m:r>
+              </m:sub>
+            </m:sSub>
+          </m:e>
+        </m:d>
+        <m:r>
+          <w:rPr>
+            <w:rFonts w:ascii="Cambria Math" w:hAnsi="Cambria Math" w:cs="Times New Roman"/>
+            <w:sz w:val="24"/>
+            <w:szCs w:val="24"/>
+            <w:highlight w:val="yellow"/>
+          </w:rPr>
+          <m:t xml:space="preserve"> ~ N</m:t>
+        </m:r>
+        <m:d>
+          <m:dPr>
+            <m:ctrlPr>
+              <w:rPr>
+                <w:rFonts w:ascii="Cambria Math" w:hAnsi="Cambria Math" w:cs="Times New Roman"/>
+                <w:i/>
+                <w:sz w:val="24"/>
+                <w:szCs w:val="24"/>
+                <w:highlight w:val="yellow"/>
+              </w:rPr>
+            </m:ctrlPr>
+          </m:dPr>
+          <m:e>
+            <m:sSub>
+              <m:sSubPr>
+                <m:ctrlPr>
+                  <w:rPr>
+                    <w:rFonts w:ascii="Cambria Math" w:hAnsi="Cambria Math" w:cs="Times New Roman"/>
+                    <w:i/>
+                    <w:sz w:val="24"/>
+                    <w:szCs w:val="24"/>
+                    <w:highlight w:val="yellow"/>
+                  </w:rPr>
+                </m:ctrlPr>
+              </m:sSubPr>
+              <m:e>
+                <m:r>
+                  <w:rPr>
+                    <w:rFonts w:ascii="Cambria Math" w:hAnsi="Cambria Math" w:cs="Times New Roman"/>
+                    <w:sz w:val="24"/>
+                    <w:szCs w:val="24"/>
+                    <w:highlight w:val="yellow"/>
+                  </w:rPr>
+                  <m:t>μ</m:t>
+                </m:r>
+              </m:e>
+              <m:sub>
+                <m:r>
+                  <w:rPr>
+                    <w:rFonts w:ascii="Cambria Math" w:hAnsi="Cambria Math" w:cs="Times New Roman"/>
+                    <w:sz w:val="24"/>
+                    <w:szCs w:val="24"/>
+                    <w:highlight w:val="yellow"/>
+                  </w:rPr>
+                  <m:t>1</m:t>
+                </m:r>
+              </m:sub>
+            </m:sSub>
+            <m:r>
+              <w:rPr>
+                <w:rFonts w:ascii="Cambria Math" w:hAnsi="Cambria Math" w:cs="Times New Roman"/>
+                <w:sz w:val="24"/>
+                <w:szCs w:val="24"/>
+                <w:highlight w:val="yellow"/>
+              </w:rPr>
+              <m:t>+</m:t>
+            </m:r>
+            <m:sSub>
+              <m:sSubPr>
+                <m:ctrlPr>
+                  <w:rPr>
+                    <w:rFonts w:ascii="Cambria Math" w:hAnsi="Cambria Math" w:cs="Times New Roman"/>
+                    <w:i/>
+                    <w:sz w:val="24"/>
+                    <w:szCs w:val="24"/>
+                    <w:highlight w:val="yellow"/>
+                  </w:rPr>
+                </m:ctrlPr>
+              </m:sSubPr>
+              <m:e>
+                <m:r>
+                  <w:rPr>
+                    <w:rFonts w:ascii="Cambria Math" w:hAnsi="Cambria Math" w:cs="Times New Roman"/>
+                    <w:sz w:val="24"/>
+                    <w:szCs w:val="24"/>
+                    <w:highlight w:val="yellow"/>
+                  </w:rPr>
+                  <m:t>V</m:t>
+                </m:r>
+              </m:e>
+              <m:sub>
+                <m:r>
+                  <w:rPr>
+                    <w:rFonts w:ascii="Cambria Math" w:hAnsi="Cambria Math" w:cs="Times New Roman"/>
+                    <w:sz w:val="24"/>
+                    <w:szCs w:val="24"/>
+                    <w:highlight w:val="yellow"/>
+                  </w:rPr>
+                  <m:t>12</m:t>
+                </m:r>
+              </m:sub>
+            </m:sSub>
+            <m:sSubSup>
+              <m:sSubSupPr>
+                <m:ctrlPr>
+                  <w:rPr>
+                    <w:rFonts w:ascii="Cambria Math" w:hAnsi="Cambria Math" w:cs="Times New Roman"/>
+                    <w:i/>
+                    <w:sz w:val="24"/>
+                    <w:szCs w:val="24"/>
+                    <w:highlight w:val="yellow"/>
+                  </w:rPr>
+                </m:ctrlPr>
+              </m:sSubSupPr>
+              <m:e>
+                <m:r>
+                  <w:rPr>
+                    <w:rFonts w:ascii="Cambria Math" w:hAnsi="Cambria Math" w:cs="Times New Roman"/>
+                    <w:sz w:val="24"/>
+                    <w:szCs w:val="24"/>
+                    <w:highlight w:val="yellow"/>
+                  </w:rPr>
+                  <m:t>V</m:t>
+                </m:r>
+              </m:e>
+              <m:sub>
+                <m:r>
+                  <w:rPr>
+                    <w:rFonts w:ascii="Cambria Math" w:hAnsi="Cambria Math" w:cs="Times New Roman"/>
+                    <w:sz w:val="24"/>
+                    <w:szCs w:val="24"/>
+                    <w:highlight w:val="yellow"/>
+                  </w:rPr>
+                  <m:t>22</m:t>
+                </m:r>
+              </m:sub>
+              <m:sup>
+                <m:r>
+                  <w:rPr>
+                    <w:rFonts w:ascii="Cambria Math" w:hAnsi="Cambria Math" w:cs="Times New Roman"/>
+                    <w:sz w:val="24"/>
+                    <w:szCs w:val="24"/>
+                    <w:highlight w:val="yellow"/>
+                  </w:rPr>
+                  <m:t>-1</m:t>
+                </m:r>
+              </m:sup>
+            </m:sSubSup>
+            <m:d>
+              <m:dPr>
+                <m:ctrlPr>
+                  <w:rPr>
+                    <w:rFonts w:ascii="Cambria Math" w:hAnsi="Cambria Math" w:cs="Times New Roman"/>
+                    <w:i/>
+                    <w:sz w:val="24"/>
+                    <w:szCs w:val="24"/>
+                    <w:highlight w:val="yellow"/>
+                  </w:rPr>
+                </m:ctrlPr>
+              </m:dPr>
+              <m:e>
+                <m:sSub>
+                  <m:sSubPr>
+                    <m:ctrlPr>
+                      <w:rPr>
+                        <w:rFonts w:ascii="Cambria Math" w:hAnsi="Cambria Math" w:cs="Times New Roman"/>
+                        <w:i/>
+                        <w:sz w:val="24"/>
+                        <w:szCs w:val="24"/>
+                        <w:highlight w:val="yellow"/>
+                      </w:rPr>
+                    </m:ctrlPr>
+                  </m:sSubPr>
+                  <m:e>
+                    <m:r>
+                      <w:rPr>
+                        <w:rFonts w:ascii="Cambria Math" w:hAnsi="Cambria Math" w:cs="Times New Roman"/>
+                        <w:sz w:val="24"/>
+                        <w:szCs w:val="24"/>
+                        <w:highlight w:val="yellow"/>
+                      </w:rPr>
+                      <m:t>y</m:t>
+                    </m:r>
+                  </m:e>
+                  <m:sub>
+                    <m:r>
+                      <w:rPr>
+                        <w:rFonts w:ascii="Cambria Math" w:hAnsi="Cambria Math" w:cs="Times New Roman"/>
+                        <w:sz w:val="24"/>
+                        <w:szCs w:val="24"/>
+                        <w:highlight w:val="yellow"/>
+                      </w:rPr>
+                      <m:t>2</m:t>
+                    </m:r>
+                  </m:sub>
+                </m:sSub>
+                <m:r>
+                  <w:rPr>
+                    <w:rFonts w:ascii="Cambria Math" w:hAnsi="Cambria Math" w:cs="Times New Roman"/>
+                    <w:sz w:val="24"/>
+                    <w:szCs w:val="24"/>
+                    <w:highlight w:val="yellow"/>
+                  </w:rPr>
+                  <m:t>-</m:t>
+                </m:r>
+                <m:sSub>
+                  <m:sSubPr>
+                    <m:ctrlPr>
+                      <w:rPr>
+                        <w:rFonts w:ascii="Cambria Math" w:hAnsi="Cambria Math" w:cs="Times New Roman"/>
+                        <w:i/>
+                        <w:sz w:val="24"/>
+                        <w:szCs w:val="24"/>
+                        <w:highlight w:val="yellow"/>
+                      </w:rPr>
+                    </m:ctrlPr>
+                  </m:sSubPr>
+                  <m:e>
+                    <m:r>
+                      <w:rPr>
+                        <w:rFonts w:ascii="Cambria Math" w:hAnsi="Cambria Math" w:cs="Times New Roman"/>
+                        <w:sz w:val="24"/>
+                        <w:szCs w:val="24"/>
+                        <w:highlight w:val="yellow"/>
+                      </w:rPr>
+                      <m:t>μ</m:t>
+                    </m:r>
+                  </m:e>
+                  <m:sub>
+                    <m:r>
+                      <w:rPr>
+                        <w:rFonts w:ascii="Cambria Math" w:hAnsi="Cambria Math" w:cs="Times New Roman"/>
+                        <w:sz w:val="24"/>
+                        <w:szCs w:val="24"/>
+                        <w:highlight w:val="yellow"/>
+                      </w:rPr>
+                      <m:t>2</m:t>
+                    </m:r>
+                  </m:sub>
+                </m:sSub>
+              </m:e>
+            </m:d>
+            <m:r>
+              <w:rPr>
+                <w:rFonts w:ascii="Cambria Math" w:hAnsi="Cambria Math" w:cs="Times New Roman"/>
+                <w:sz w:val="24"/>
+                <w:szCs w:val="24"/>
+                <w:highlight w:val="yellow"/>
+              </w:rPr>
+              <m:t>,</m:t>
+            </m:r>
+            <m:sSub>
+              <m:sSubPr>
+                <m:ctrlPr>
+                  <w:rPr>
+                    <w:rFonts w:ascii="Cambria Math" w:hAnsi="Cambria Math" w:cs="Times New Roman"/>
+                    <w:i/>
+                    <w:sz w:val="24"/>
+                    <w:szCs w:val="24"/>
+                    <w:highlight w:val="yellow"/>
+                  </w:rPr>
+                </m:ctrlPr>
+              </m:sSubPr>
+              <m:e>
+                <m:r>
+                  <w:rPr>
+                    <w:rFonts w:ascii="Cambria Math" w:hAnsi="Cambria Math" w:cs="Times New Roman"/>
+                    <w:sz w:val="24"/>
+                    <w:szCs w:val="24"/>
+                    <w:highlight w:val="yellow"/>
+                  </w:rPr>
+                  <m:t>V</m:t>
+                </m:r>
+              </m:e>
+              <m:sub>
+                <m:r>
+                  <w:rPr>
+                    <w:rFonts w:ascii="Cambria Math" w:hAnsi="Cambria Math" w:cs="Times New Roman"/>
+                    <w:sz w:val="24"/>
+                    <w:szCs w:val="24"/>
+                    <w:highlight w:val="yellow"/>
+                  </w:rPr>
+                  <m:t>11</m:t>
+                </m:r>
+              </m:sub>
+            </m:sSub>
+            <m:r>
+              <w:rPr>
+                <w:rFonts w:ascii="Cambria Math" w:hAnsi="Cambria Math" w:cs="Times New Roman"/>
+                <w:sz w:val="24"/>
+                <w:szCs w:val="24"/>
+                <w:highlight w:val="yellow"/>
+              </w:rPr>
+              <m:t>-</m:t>
+            </m:r>
+            <m:sSub>
+              <m:sSubPr>
+                <m:ctrlPr>
+                  <w:rPr>
+                    <w:rFonts w:ascii="Cambria Math" w:hAnsi="Cambria Math" w:cs="Times New Roman"/>
+                    <w:i/>
+                    <w:sz w:val="24"/>
+                    <w:szCs w:val="24"/>
+                    <w:highlight w:val="yellow"/>
+                  </w:rPr>
+                </m:ctrlPr>
+              </m:sSubPr>
+              <m:e>
+                <m:r>
+                  <w:rPr>
+                    <w:rFonts w:ascii="Cambria Math" w:hAnsi="Cambria Math" w:cs="Times New Roman"/>
+                    <w:sz w:val="24"/>
+                    <w:szCs w:val="24"/>
+                    <w:highlight w:val="yellow"/>
+                  </w:rPr>
+                  <m:t>V</m:t>
+                </m:r>
+              </m:e>
+              <m:sub>
+                <m:r>
+                  <w:rPr>
+                    <w:rFonts w:ascii="Cambria Math" w:hAnsi="Cambria Math" w:cs="Times New Roman"/>
+                    <w:sz w:val="24"/>
+                    <w:szCs w:val="24"/>
+                    <w:highlight w:val="yellow"/>
+                  </w:rPr>
+                  <m:t>12</m:t>
+                </m:r>
+              </m:sub>
+            </m:sSub>
+            <m:sSubSup>
+              <m:sSubSupPr>
+                <m:ctrlPr>
+                  <w:rPr>
+                    <w:rFonts w:ascii="Cambria Math" w:hAnsi="Cambria Math" w:cs="Times New Roman"/>
+                    <w:i/>
+                    <w:sz w:val="24"/>
+                    <w:szCs w:val="24"/>
+                    <w:highlight w:val="yellow"/>
+                  </w:rPr>
+                </m:ctrlPr>
+              </m:sSubSupPr>
+              <m:e>
+                <m:r>
+                  <w:rPr>
+                    <w:rFonts w:ascii="Cambria Math" w:hAnsi="Cambria Math" w:cs="Times New Roman"/>
+                    <w:sz w:val="24"/>
+                    <w:szCs w:val="24"/>
+                    <w:highlight w:val="yellow"/>
+                  </w:rPr>
+                  <m:t>V</m:t>
+                </m:r>
+              </m:e>
+              <m:sub>
+                <m:r>
+                  <w:rPr>
+                    <w:rFonts w:ascii="Cambria Math" w:hAnsi="Cambria Math" w:cs="Times New Roman"/>
+                    <w:sz w:val="24"/>
+                    <w:szCs w:val="24"/>
+                    <w:highlight w:val="yellow"/>
+                  </w:rPr>
+                  <m:t>22</m:t>
+                </m:r>
+              </m:sub>
+              <m:sup>
+                <m:r>
+                  <w:rPr>
+                    <w:rFonts w:ascii="Cambria Math" w:hAnsi="Cambria Math" w:cs="Times New Roman"/>
+                    <w:sz w:val="24"/>
+                    <w:szCs w:val="24"/>
+                    <w:highlight w:val="yellow"/>
+                  </w:rPr>
+                  <m:t>-1</m:t>
+                </m:r>
+              </m:sup>
+            </m:sSubSup>
+            <m:sSub>
+              <m:sSubPr>
+                <m:ctrlPr>
+                  <w:rPr>
+                    <w:rFonts w:ascii="Cambria Math" w:hAnsi="Cambria Math" w:cs="Times New Roman"/>
+                    <w:i/>
+                    <w:sz w:val="24"/>
+                    <w:szCs w:val="24"/>
+                    <w:highlight w:val="yellow"/>
+                  </w:rPr>
+                </m:ctrlPr>
+              </m:sSubPr>
+              <m:e>
+                <m:r>
+                  <w:rPr>
+                    <w:rFonts w:ascii="Cambria Math" w:hAnsi="Cambria Math" w:cs="Times New Roman"/>
+                    <w:sz w:val="24"/>
+                    <w:szCs w:val="24"/>
+                    <w:highlight w:val="yellow"/>
+                  </w:rPr>
+                  <m:t>V</m:t>
+                </m:r>
+              </m:e>
+              <m:sub>
+                <m:r>
+                  <w:rPr>
+                    <w:rFonts w:ascii="Cambria Math" w:hAnsi="Cambria Math" w:cs="Times New Roman"/>
+                    <w:sz w:val="24"/>
+                    <w:szCs w:val="24"/>
+                    <w:highlight w:val="yellow"/>
+                  </w:rPr>
+                  <m:t>21</m:t>
+                </m:r>
+              </m:sub>
+            </m:sSub>
+          </m:e>
+        </m:d>
+      </m:oMath>
+      <w:r>
+        <w:rPr>
+          <w:rFonts w:ascii="Times New Roman" w:hAnsi="Times New Roman" w:cs="Times New Roman"/>
+          <w:sz w:val="24"/>
+          <w:szCs w:val="24"/>
+        </w:rPr>
+        <w:t xml:space="preserve"> </w:t>
+      </w:r>
+    </w:p>
+    <w:p>
+      <w:pPr>
+        <w:spacing w:after="160"/>
+        <w:contextualSpacing/>
+        <w:rPr>
+          <w:rFonts w:ascii="Times New Roman" w:hAnsi="Times New Roman" w:cs="Times New Roman"/>
+          <w:sz w:val="24"/>
+          <w:szCs w:val="24"/>
+        </w:rPr>
+      </w:pPr>
     </w:p>
     <w:p>
       <w:pPr>

</xml_diff>